<commit_message>
Adding confusion-matrix.xlsx data and reviewing paper
</commit_message>
<xml_diff>
--- a/docs/PGT 05.11.docx
+++ b/docs/PGT 05.11.docx
@@ -82,7 +82,7 @@
               </wp:anchor>
             </w:drawing>
           </mc:Choice>
-          <mc:Fallback xmlns:w16cex="http://schemas.microsoft.com/office/word/2018/wordml/cex" xmlns:w16="http://schemas.microsoft.com/office/word/2018/wordml">
+          <mc:Fallback xmlns:w16="http://schemas.microsoft.com/office/word/2018/wordml" xmlns:w16cex="http://schemas.microsoft.com/office/word/2018/wordml/cex">
             <w:pict>
               <v:rect w14:anchorId="781D05E8" id="Rectangle 4" o:spid="_x0000_s1026" style="position:absolute;margin-left:439.85pt;margin-top:-37.15pt;width:15.7pt;height:14.3pt;z-index:251672576;visibility:visible;mso-wrap-style:square;mso-wrap-distance-left:9pt;mso-wrap-distance-top:0;mso-wrap-distance-right:9pt;mso-wrap-distance-bottom:0;mso-position-horizontal:absolute;mso-position-horizontal-relative:text;mso-position-vertical:absolute;mso-position-vertical-relative:text;v-text-anchor:middle" o:gfxdata="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" fillcolor="white [3212]" stroked="f" strokeweight="1pt"/>
             </w:pict>
@@ -157,7 +157,7 @@
               </wp:anchor>
             </w:drawing>
           </mc:Choice>
-          <mc:Fallback xmlns:w16cex="http://schemas.microsoft.com/office/word/2018/wordml/cex" xmlns:w16="http://schemas.microsoft.com/office/word/2018/wordml">
+          <mc:Fallback xmlns:w16="http://schemas.microsoft.com/office/word/2018/wordml" xmlns:w16cex="http://schemas.microsoft.com/office/word/2018/wordml/cex">
             <w:pict>
               <v:rect w14:anchorId="6EC5F111" id="Retângulo 1" o:spid="_x0000_s1026" style="position:absolute;margin-left:439.9pt;margin-top:-51.55pt;width:25.95pt;height:14.25pt;z-index:251666432;visibility:visible;mso-wrap-style:square;mso-wrap-distance-left:9pt;mso-wrap-distance-top:0;mso-wrap-distance-right:9pt;mso-wrap-distance-bottom:0;mso-position-horizontal:absolute;mso-position-horizontal-relative:text;mso-position-vertical:absolute;mso-position-vertical-relative:text;v-text-anchor:middle" o:gfxdata="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" fillcolor="white [3212]" stroked="f" strokeweight="1pt"/>
             </w:pict>
@@ -645,7 +645,7 @@
               </wp:anchor>
             </w:drawing>
           </mc:Choice>
-          <mc:Fallback xmlns:w16cex="http://schemas.microsoft.com/office/word/2018/wordml/cex" xmlns:w16="http://schemas.microsoft.com/office/word/2018/wordml">
+          <mc:Fallback xmlns:w16="http://schemas.microsoft.com/office/word/2018/wordml" xmlns:w16cex="http://schemas.microsoft.com/office/word/2018/wordml/cex">
             <w:pict>
               <v:rect w14:anchorId="3A44C8F2" id="Rectangle 5" o:spid="_x0000_s1026" style="position:absolute;margin-left:439.85pt;margin-top:-37.15pt;width:15.7pt;height:14.3pt;z-index:251674624;visibility:visible;mso-wrap-style:square;mso-wrap-distance-left:9pt;mso-wrap-distance-top:0;mso-wrap-distance-right:9pt;mso-wrap-distance-bottom:0;mso-position-horizontal:absolute;mso-position-horizontal-relative:text;mso-position-vertical:absolute;mso-position-vertical-relative:text;v-text-anchor:middle" o:gfxdata="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" fillcolor="white [3212]" stroked="f" strokeweight="1pt"/>
             </w:pict>
@@ -723,7 +723,7 @@
               </wp:anchor>
             </w:drawing>
           </mc:Choice>
-          <mc:Fallback xmlns:w16cex="http://schemas.microsoft.com/office/word/2018/wordml/cex" xmlns:w16="http://schemas.microsoft.com/office/word/2018/wordml">
+          <mc:Fallback xmlns:w16="http://schemas.microsoft.com/office/word/2018/wordml" xmlns:w16cex="http://schemas.microsoft.com/office/word/2018/wordml/cex">
             <w:pict>
               <v:rect w14:anchorId="7665C770" id="Retângulo 2" o:spid="_x0000_s1026" style="position:absolute;margin-left:436.25pt;margin-top:-52.55pt;width:25.95pt;height:14.25pt;z-index:251668480;visibility:visible;mso-wrap-style:square;mso-height-percent:0;mso-wrap-distance-left:9pt;mso-wrap-distance-top:0;mso-wrap-distance-right:9pt;mso-wrap-distance-bottom:0;mso-position-horizontal:absolute;mso-position-horizontal-relative:text;mso-position-vertical:absolute;mso-position-vertical-relative:text;mso-height-percent:0;mso-height-relative:margin;v-text-anchor:middle" o:gfxdata="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" fillcolor="white [3212]" stroked="f" strokeweight="1pt"/>
             </w:pict>
@@ -801,7 +801,7 @@
               </wp:anchor>
             </w:drawing>
           </mc:Choice>
-          <mc:Fallback xmlns:w16cex="http://schemas.microsoft.com/office/word/2018/wordml/cex" xmlns:w16="http://schemas.microsoft.com/office/word/2018/wordml">
+          <mc:Fallback xmlns:w16="http://schemas.microsoft.com/office/word/2018/wordml" xmlns:w16cex="http://schemas.microsoft.com/office/word/2018/wordml/cex">
             <w:pict>
               <v:rect w14:anchorId="744EB163" id="Retângulo 2" o:spid="_x0000_s1026" style="position:absolute;margin-left:433.65pt;margin-top:-51.55pt;width:25.95pt;height:14.25pt;z-index:251667456;visibility:visible;mso-wrap-style:square;mso-height-percent:0;mso-wrap-distance-left:9pt;mso-wrap-distance-top:0;mso-wrap-distance-right:9pt;mso-wrap-distance-bottom:0;mso-position-horizontal:absolute;mso-position-horizontal-relative:text;mso-position-vertical:absolute;mso-position-vertical-relative:text;mso-height-percent:0;mso-height-relative:margin;v-text-anchor:middle" o:gfxdata="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" fillcolor="white [3212]" stroked="f" strokeweight="1pt"/>
             </w:pict>
@@ -1311,7 +1311,7 @@
               </wp:anchor>
             </w:drawing>
           </mc:Choice>
-          <mc:Fallback xmlns:w16cex="http://schemas.microsoft.com/office/word/2018/wordml/cex" xmlns:w16="http://schemas.microsoft.com/office/word/2018/wordml">
+          <mc:Fallback xmlns:w16="http://schemas.microsoft.com/office/word/2018/wordml" xmlns:w16cex="http://schemas.microsoft.com/office/word/2018/wordml/cex">
             <w:pict>
               <v:rect w14:anchorId="52A91563" id="Rectangle 12" o:spid="_x0000_s1026" style="position:absolute;margin-left:439.15pt;margin-top:-35.75pt;width:15.7pt;height:14.3pt;z-index:251676672;visibility:visible;mso-wrap-style:square;mso-wrap-distance-left:9pt;mso-wrap-distance-top:0;mso-wrap-distance-right:9pt;mso-wrap-distance-bottom:0;mso-position-horizontal:absolute;mso-position-horizontal-relative:text;mso-position-vertical:absolute;mso-position-vertical-relative:text;v-text-anchor:middle" o:gfxdata="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" fillcolor="white [3212]" stroked="f" strokeweight="1pt"/>
             </w:pict>
@@ -1390,7 +1390,7 @@
               </wp:anchor>
             </w:drawing>
           </mc:Choice>
-          <mc:Fallback xmlns:w16cex="http://schemas.microsoft.com/office/word/2018/wordml/cex" xmlns:w16="http://schemas.microsoft.com/office/word/2018/wordml">
+          <mc:Fallback xmlns:w16="http://schemas.microsoft.com/office/word/2018/wordml" xmlns:w16cex="http://schemas.microsoft.com/office/word/2018/wordml/cex">
             <w:pict>
               <v:rect w14:anchorId="3BA13466" id="Retângulo 2" o:spid="_x0000_s1026" style="position:absolute;margin-left:440.9pt;margin-top:-57.05pt;width:25.95pt;height:21.35pt;flip:y;z-index:251669504;visibility:visible;mso-wrap-style:square;mso-height-percent:0;mso-wrap-distance-left:9pt;mso-wrap-distance-top:0;mso-wrap-distance-right:9pt;mso-wrap-distance-bottom:0;mso-position-horizontal:absolute;mso-position-horizontal-relative:text;mso-position-vertical:absolute;mso-position-vertical-relative:text;mso-height-percent:0;mso-height-relative:margin;v-text-anchor:middle" o:gfxdata="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" fillcolor="white [3212]" stroked="f" strokeweight="1pt"/>
             </w:pict>
@@ -1729,7 +1729,7 @@
               </wp:anchor>
             </w:drawing>
           </mc:Choice>
-          <mc:Fallback xmlns:w16cex="http://schemas.microsoft.com/office/word/2018/wordml/cex" xmlns:w16="http://schemas.microsoft.com/office/word/2018/wordml">
+          <mc:Fallback xmlns:w16="http://schemas.microsoft.com/office/word/2018/wordml" xmlns:w16cex="http://schemas.microsoft.com/office/word/2018/wordml/cex">
             <w:pict>
               <v:rect w14:anchorId="4045C856" id="Rectangle 18" o:spid="_x0000_s1026" style="position:absolute;margin-left:439.15pt;margin-top:-35.25pt;width:15.7pt;height:14.3pt;z-index:251678720;visibility:visible;mso-wrap-style:square;mso-wrap-distance-left:9pt;mso-wrap-distance-top:0;mso-wrap-distance-right:9pt;mso-wrap-distance-bottom:0;mso-position-horizontal:absolute;mso-position-horizontal-relative:text;mso-position-vertical:absolute;mso-position-vertical-relative:text;v-text-anchor:middle" o:gfxdata="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" fillcolor="white [3212]" stroked="f" strokeweight="1pt"/>
             </w:pict>
@@ -1808,7 +1808,7 @@
               </wp:anchor>
             </w:drawing>
           </mc:Choice>
-          <mc:Fallback xmlns:w16cex="http://schemas.microsoft.com/office/word/2018/wordml/cex" xmlns:w16="http://schemas.microsoft.com/office/word/2018/wordml">
+          <mc:Fallback xmlns:w16="http://schemas.microsoft.com/office/word/2018/wordml" xmlns:w16cex="http://schemas.microsoft.com/office/word/2018/wordml/cex">
             <w:pict>
               <v:rect w14:anchorId="5AF9E9FE" id="Retângulo 5" o:spid="_x0000_s1026" style="position:absolute;margin-left:439.1pt;margin-top:-54.2pt;width:25.95pt;height:18.9pt;z-index:251671552;visibility:visible;mso-wrap-style:square;mso-height-percent:0;mso-wrap-distance-left:9pt;mso-wrap-distance-top:0;mso-wrap-distance-right:9pt;mso-wrap-distance-bottom:0;mso-position-horizontal:absolute;mso-position-horizontal-relative:text;mso-position-vertical:absolute;mso-position-vertical-relative:text;mso-height-percent:0;mso-height-relative:margin;v-text-anchor:middle" o:gfxdata="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" fillcolor="white [3212]" stroked="f" strokeweight="1pt"/>
             </w:pict>
@@ -3100,7 +3100,7 @@
               </wp:anchor>
             </w:drawing>
           </mc:Choice>
-          <mc:Fallback xmlns:w16cex="http://schemas.microsoft.com/office/word/2018/wordml/cex" xmlns:w16="http://schemas.microsoft.com/office/word/2018/wordml">
+          <mc:Fallback xmlns:w16="http://schemas.microsoft.com/office/word/2018/wordml" xmlns:w16cex="http://schemas.microsoft.com/office/word/2018/wordml/cex">
             <w:pict>
               <v:rect w14:anchorId="5EED839E" id="Retângulo 5" o:spid="_x0000_s1026" style="position:absolute;margin-left:438.9pt;margin-top:-48.25pt;width:25.95pt;height:18.9pt;z-index:251685888;visibility:visible;mso-wrap-style:square;mso-height-percent:0;mso-wrap-distance-left:9pt;mso-wrap-distance-top:0;mso-wrap-distance-right:9pt;mso-wrap-distance-bottom:0;mso-position-horizontal:absolute;mso-position-horizontal-relative:text;mso-position-vertical:absolute;mso-position-vertical-relative:text;mso-height-percent:0;mso-height-relative:margin;v-text-anchor:middle" o:gfxdata="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" fillcolor="white [3212]" stroked="f" strokeweight="1pt"/>
             </w:pict>
@@ -3175,7 +3175,7 @@
               </wp:anchor>
             </w:drawing>
           </mc:Choice>
-          <mc:Fallback xmlns:w16cex="http://schemas.microsoft.com/office/word/2018/wordml/cex" xmlns:w16="http://schemas.microsoft.com/office/word/2018/wordml">
+          <mc:Fallback xmlns:w16="http://schemas.microsoft.com/office/word/2018/wordml" xmlns:w16cex="http://schemas.microsoft.com/office/word/2018/wordml/cex">
             <w:pict>
               <v:rect w14:anchorId="5914DFE2" id="Rectangle 21" o:spid="_x0000_s1026" style="position:absolute;margin-left:439.15pt;margin-top:-37.05pt;width:15.7pt;height:14.3pt;z-index:251680768;visibility:visible;mso-wrap-style:square;mso-wrap-distance-left:9pt;mso-wrap-distance-top:0;mso-wrap-distance-right:9pt;mso-wrap-distance-bottom:0;mso-position-horizontal:absolute;mso-position-horizontal-relative:text;mso-position-vertical:absolute;mso-position-vertical-relative:text;v-text-anchor:middle" o:gfxdata="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" fillcolor="white [3212]" stroked="f" strokeweight="1pt"/>
             </w:pict>
@@ -3650,7 +3650,6 @@
           <w:bCs w:val="0"/>
           <w:sz w:val="22"/>
           <w:szCs w:val="22"/>
-          <w:lang w:val="en-US"/>
         </w:rPr>
       </w:pPr>
       <w:r>
@@ -3670,7 +3669,6 @@
           <w:iCs/>
           <w:sz w:val="22"/>
           <w:szCs w:val="22"/>
-          <w:lang w:val="en-US"/>
         </w:rPr>
         <w:t>Tree Classifiers</w:t>
       </w:r>
@@ -3680,7 +3678,6 @@
           <w:bCs w:val="0"/>
           <w:sz w:val="22"/>
           <w:szCs w:val="22"/>
-          <w:lang w:val="en-US"/>
         </w:rPr>
         <w:t xml:space="preserve"> </w:t>
       </w:r>
@@ -3699,7 +3696,6 @@
           <w:bCs w:val="0"/>
           <w:sz w:val="22"/>
           <w:szCs w:val="22"/>
-          <w:lang w:val="en-US"/>
         </w:rPr>
         <w:t xml:space="preserve"> 8</w:t>
       </w:r>
@@ -4000,6 +3996,7 @@
           <w:bCs w:val="0"/>
           <w:sz w:val="22"/>
           <w:szCs w:val="22"/>
+          <w:lang w:val="en-US"/>
         </w:rPr>
       </w:pPr>
       <w:r>
@@ -4008,6 +4005,7 @@
           <w:bCs w:val="0"/>
           <w:sz w:val="22"/>
           <w:szCs w:val="22"/>
+          <w:lang w:val="en-US"/>
         </w:rPr>
         <w:t xml:space="preserve">2.3. </w:t>
       </w:r>
@@ -4019,6 +4017,7 @@
           <w:iCs/>
           <w:sz w:val="22"/>
           <w:szCs w:val="22"/>
+          <w:lang w:val="en-US"/>
         </w:rPr>
         <w:t>Sampling</w:t>
       </w:r>
@@ -4028,6 +4027,7 @@
           <w:bCs w:val="0"/>
           <w:sz w:val="22"/>
           <w:szCs w:val="22"/>
+          <w:lang w:val="en-US"/>
         </w:rPr>
         <w:t xml:space="preserve"> </w:t>
       </w:r>
@@ -4046,6 +4046,7 @@
           <w:bCs w:val="0"/>
           <w:sz w:val="22"/>
           <w:szCs w:val="22"/>
+          <w:lang w:val="en-US"/>
         </w:rPr>
         <w:t xml:space="preserve"> 8</w:t>
       </w:r>
@@ -4058,6 +4059,7 @@
           <w:bCs w:val="0"/>
           <w:sz w:val="22"/>
           <w:szCs w:val="22"/>
+          <w:lang w:val="en-US"/>
         </w:rPr>
       </w:pPr>
       <w:r>
@@ -4066,6 +4068,7 @@
           <w:bCs w:val="0"/>
           <w:sz w:val="22"/>
           <w:szCs w:val="22"/>
+          <w:lang w:val="en-US"/>
         </w:rPr>
         <w:t xml:space="preserve">2.3.1. </w:t>
       </w:r>
@@ -4077,6 +4080,7 @@
           <w:iCs/>
           <w:sz w:val="22"/>
           <w:szCs w:val="22"/>
+          <w:lang w:val="en-US"/>
         </w:rPr>
         <w:t xml:space="preserve">Random </w:t>
       </w:r>
@@ -4088,6 +4092,7 @@
           <w:iCs/>
           <w:sz w:val="22"/>
           <w:szCs w:val="22"/>
+          <w:lang w:val="en-US"/>
         </w:rPr>
         <w:t>S</w:t>
       </w:r>
@@ -4099,6 +4104,7 @@
           <w:iCs/>
           <w:sz w:val="22"/>
           <w:szCs w:val="22"/>
+          <w:lang w:val="en-US"/>
         </w:rPr>
         <w:t>ampling</w:t>
       </w:r>
@@ -4108,6 +4114,7 @@
           <w:bCs w:val="0"/>
           <w:sz w:val="22"/>
           <w:szCs w:val="22"/>
+          <w:lang w:val="en-US"/>
         </w:rPr>
         <w:t xml:space="preserve"> </w:t>
       </w:r>
@@ -4126,6 +4133,7 @@
           <w:bCs w:val="0"/>
           <w:sz w:val="22"/>
           <w:szCs w:val="22"/>
+          <w:lang w:val="en-US"/>
         </w:rPr>
         <w:t xml:space="preserve"> 8</w:t>
       </w:r>
@@ -5603,16 +5611,6 @@
     </w:p>
     <w:p>
       <w:pPr>
-        <w:spacing w:line="360" w:lineRule="auto"/>
-        <w:jc w:val="both"/>
-        <w:rPr>
-          <w:b/>
-          <w:bCs/>
-        </w:rPr>
-      </w:pPr>
-    </w:p>
-    <w:p>
-      <w:pPr>
         <w:spacing w:line="600" w:lineRule="auto"/>
         <w:outlineLvl w:val="0"/>
         <w:rPr>
@@ -5625,6 +5623,7 @@
           <w:b/>
           <w:color w:val="000000" w:themeColor="text1"/>
         </w:rPr>
+        <w:lastRenderedPageBreak/>
         <w:t>2</w:t>
       </w:r>
       <w:r>
@@ -6338,7 +6337,21 @@
           <w:bCs/>
           <w:color w:val="000000" w:themeColor="text1"/>
         </w:rPr>
-        <w:t xml:space="preserve">As soluções que utilizam de </w:t>
+        <w:t>As soluções que utilizam de aprendizado de máquina</w:t>
+      </w:r>
+      <w:r>
+        <w:rPr>
+          <w:bCs/>
+          <w:color w:val="000000" w:themeColor="text1"/>
+        </w:rPr>
+        <w:t>, após cada transação</w:t>
+      </w:r>
+      <w:r>
+        <w:rPr>
+          <w:bCs/>
+          <w:color w:val="000000" w:themeColor="text1"/>
+        </w:rPr>
+        <w:t xml:space="preserve">, analisam os dados fornecidos pelo cliente </w:t>
       </w:r>
       <w:r>
         <w:rPr>
@@ -6346,21 +6359,7 @@
           <w:color w:val="000000" w:themeColor="text1"/>
         </w:rPr>
         <w:lastRenderedPageBreak/>
-        <w:t>aprendizado de máquina</w:t>
-      </w:r>
-      <w:r>
-        <w:rPr>
-          <w:bCs/>
-          <w:color w:val="000000" w:themeColor="text1"/>
-        </w:rPr>
-        <w:t>, após cada transação</w:t>
-      </w:r>
-      <w:r>
-        <w:rPr>
-          <w:bCs/>
-          <w:color w:val="000000" w:themeColor="text1"/>
-        </w:rPr>
-        <w:t>, analisam os dados fornecidos pelo cliente durante a transação – localização, valor</w:t>
+        <w:t>durante a transação – localização, valor</w:t>
       </w:r>
       <w:r>
         <w:rPr>
@@ -16950,7 +16949,46 @@
           <w:bCs/>
           <w:color w:val="000000" w:themeColor="text1"/>
         </w:rPr>
-        <w:t xml:space="preserve">. Algumas bibliografias indicam a proporção de 80/20 – 80% do material destinado ao treinamento e os 20% restantes para testes de performance e assertividade dos modelos – outras, por sua vez, indicam 80/10/10 – 80% do material destinado ao treinamento, 10% destinada à testes e os 10% restantes à validação dos modelos – no entanto, independentemente da bibliografia, do autor e, principalmente, da época em que foi escrita (sendo que as mais modernas optam pela proporção de 80/10/10), a ideia de se fatiar o </w:t>
+        <w:t>. Algumas bibliografias indicam a proporção de 80/20 – 80% do material destinado ao treinamento e os 20% restantes para testes de performance e assertividade dos modelos – outras</w:t>
+      </w:r>
+      <w:r>
+        <w:rPr>
+          <w:bCs/>
+          <w:color w:val="000000" w:themeColor="text1"/>
+        </w:rPr>
+        <w:t xml:space="preserve"> (</w:t>
+      </w:r>
+      <w:r>
+        <w:rPr>
+          <w:color w:val="000000" w:themeColor="text1"/>
+        </w:rPr>
+        <w:t>NG, Andrew</w:t>
+      </w:r>
+      <w:r>
+        <w:rPr>
+          <w:color w:val="000000" w:themeColor="text1"/>
+        </w:rPr>
+        <w:t>.</w:t>
+      </w:r>
+      <w:r>
+        <w:rPr>
+          <w:color w:val="000000" w:themeColor="text1"/>
+        </w:rPr>
+        <w:t xml:space="preserve"> 2018</w:t>
+      </w:r>
+      <w:r>
+        <w:rPr>
+          <w:bCs/>
+          <w:color w:val="000000" w:themeColor="text1"/>
+        </w:rPr>
+        <w:t>)</w:t>
+      </w:r>
+      <w:r>
+        <w:rPr>
+          <w:bCs/>
+          <w:color w:val="000000" w:themeColor="text1"/>
+        </w:rPr>
+        <w:t xml:space="preserve">, por sua vez, indicam 80/10/10 – 80% do material destinado ao treinamento, 10% destinada à testes e os 10% restantes à validação dos modelos – no entanto, independentemente da bibliografia, do autor e, principalmente, da época em que foi escrita (sendo que as mais modernas optam pela proporção de 80/10/10), a ideia de se fatiar o </w:t>
       </w:r>
       <w:r>
         <w:rPr>
@@ -17556,7 +17594,42 @@
           <w:bCs/>
           <w:color w:val="000000" w:themeColor="text1"/>
         </w:rPr>
-        <w:t xml:space="preserve"> e SVM usados neste trabalho são comumente utilizados nas equipes de </w:t>
+        <w:t xml:space="preserve"> e</w:t>
+      </w:r>
+      <w:r>
+        <w:rPr>
+          <w:bCs/>
+          <w:color w:val="000000" w:themeColor="text1"/>
+        </w:rPr>
+        <w:t xml:space="preserve"> SVM</w:t>
+      </w:r>
+      <w:r>
+        <w:rPr>
+          <w:bCs/>
+          <w:color w:val="000000" w:themeColor="text1"/>
+        </w:rPr>
+        <w:t xml:space="preserve"> –</w:t>
+      </w:r>
+      <w:r>
+        <w:rPr>
+          <w:bCs/>
+          <w:color w:val="000000" w:themeColor="text1"/>
+        </w:rPr>
+        <w:t xml:space="preserve"> usados neste trabalho </w:t>
+      </w:r>
+      <w:r>
+        <w:rPr>
+          <w:bCs/>
+          <w:color w:val="000000" w:themeColor="text1"/>
+        </w:rPr>
+        <w:t xml:space="preserve">foram escolhidos por sua eficiência e popularidade </w:t>
+      </w:r>
+      <w:r>
+        <w:rPr>
+          <w:bCs/>
+          <w:color w:val="000000" w:themeColor="text1"/>
+        </w:rPr>
+        <w:t xml:space="preserve">em diversos problemas de classifcação. Os </w:t>
       </w:r>
       <w:r>
         <w:rPr>
@@ -17565,14 +17638,28 @@
           <w:iCs/>
           <w:color w:val="000000" w:themeColor="text1"/>
         </w:rPr>
-        <w:t>Data Science</w:t>
-      </w:r>
-      <w:r>
-        <w:rPr>
-          <w:bCs/>
-          <w:color w:val="000000" w:themeColor="text1"/>
-        </w:rPr>
-        <w:t xml:space="preserve"> – dos mais diferentes segmentos – em diversos problemas de classifcação. Os </w:t>
+        <w:t>datasets</w:t>
+      </w:r>
+      <w:r>
+        <w:rPr>
+          <w:bCs/>
+          <w:color w:val="000000" w:themeColor="text1"/>
+        </w:rPr>
+        <w:t>, anteriormente separados, foram utilizados para o treinamento</w:t>
+      </w:r>
+      <w:r>
+        <w:rPr>
+          <w:bCs/>
+          <w:color w:val="000000" w:themeColor="text1"/>
+        </w:rPr>
+        <w:t xml:space="preserve">, </w:t>
+      </w:r>
+      <w:r>
+        <w:rPr>
+          <w:bCs/>
+          <w:color w:val="000000" w:themeColor="text1"/>
+        </w:rPr>
+        <w:t xml:space="preserve">teste e validação dos modelos, entretanto, um quarto </w:t>
       </w:r>
       <w:r>
         <w:rPr>
@@ -17581,28 +17668,14 @@
           <w:iCs/>
           <w:color w:val="000000" w:themeColor="text1"/>
         </w:rPr>
-        <w:t>datasets</w:t>
-      </w:r>
-      <w:r>
-        <w:rPr>
-          <w:bCs/>
-          <w:color w:val="000000" w:themeColor="text1"/>
-        </w:rPr>
-        <w:t>, anteriormente separados, foram utilizados para o treinamento</w:t>
-      </w:r>
-      <w:r>
-        <w:rPr>
-          <w:bCs/>
-          <w:color w:val="000000" w:themeColor="text1"/>
-        </w:rPr>
-        <w:t xml:space="preserve">, </w:t>
-      </w:r>
-      <w:r>
-        <w:rPr>
-          <w:bCs/>
-          <w:color w:val="000000" w:themeColor="text1"/>
-        </w:rPr>
-        <w:t xml:space="preserve">teste e validação dos modelos, entretanto, um quarto </w:t>
+        <w:t xml:space="preserve">dataset </w:t>
+      </w:r>
+      <w:r>
+        <w:rPr>
+          <w:bCs/>
+          <w:color w:val="000000" w:themeColor="text1"/>
+        </w:rPr>
+        <w:t xml:space="preserve">– </w:t>
       </w:r>
       <w:r>
         <w:rPr>
@@ -17611,14 +17684,14 @@
           <w:iCs/>
           <w:color w:val="000000" w:themeColor="text1"/>
         </w:rPr>
-        <w:t xml:space="preserve">dataset </w:t>
-      </w:r>
-      <w:r>
-        <w:rPr>
-          <w:bCs/>
-          <w:color w:val="000000" w:themeColor="text1"/>
-        </w:rPr>
-        <w:t>– fraud – composto apenas por transações fraudulentas</w:t>
+        <w:t>fraud</w:t>
+      </w:r>
+      <w:r>
+        <w:rPr>
+          <w:bCs/>
+          <w:color w:val="000000" w:themeColor="text1"/>
+        </w:rPr>
+        <w:t xml:space="preserve"> – composto apenas por transações fraudulentas</w:t>
       </w:r>
       <w:r>
         <w:rPr>
@@ -17655,7 +17728,15 @@
           <w:bCs/>
           <w:color w:val="000000" w:themeColor="text1"/>
         </w:rPr>
-        <w:t>também foi utilizado para</w:t>
+        <w:t xml:space="preserve">também </w:t>
+      </w:r>
+      <w:r>
+        <w:rPr>
+          <w:bCs/>
+          <w:color w:val="000000" w:themeColor="text1"/>
+        </w:rPr>
+        <w:lastRenderedPageBreak/>
+        <w:t>foi utilizado para</w:t>
       </w:r>
       <w:r>
         <w:rPr>
@@ -17669,16 +17750,28 @@
           <w:bCs/>
           <w:color w:val="000000" w:themeColor="text1"/>
         </w:rPr>
-        <w:t xml:space="preserve">validar o desempenho dos modelos </w:t>
-      </w:r>
-      <w:r>
-        <w:rPr>
-          <w:bCs/>
-          <w:color w:val="000000" w:themeColor="text1"/>
-        </w:rPr>
-        <w:lastRenderedPageBreak/>
-        <w:t>– sem que houvesse, assim, a distorção causada pelo massivo volume de registros não fraudulentos.</w:t>
-      </w:r>
+        <w:t>validar o desempenho dos modelos – sem que houvesse, assim, a distorção causada pelo massivo volume de registros não fraudulentos.</w:t>
+      </w:r>
+    </w:p>
+    <w:p>
+      <w:pPr>
+        <w:spacing w:line="360" w:lineRule="auto"/>
+        <w:ind w:firstLine="720"/>
+        <w:jc w:val="both"/>
+        <w:rPr>
+          <w:bCs/>
+          <w:color w:val="000000" w:themeColor="text1"/>
+        </w:rPr>
+      </w:pPr>
+      <w:r>
+        <w:rPr>
+          <w:bCs/>
+          <w:color w:val="000000" w:themeColor="text1"/>
+        </w:rPr>
+        <w:t>Como</w:t>
+      </w:r>
+      <w:bookmarkStart w:id="1" w:name="_GoBack"/>
+      <w:bookmarkEnd w:id="1"/>
     </w:p>
     <w:p>
       <w:pPr>
@@ -17687,13 +17780,148 @@
           <w:tab w:val="left" w:pos="1440"/>
           <w:tab w:val="left" w:pos="3600"/>
         </w:tabs>
-        <w:spacing w:line="600" w:lineRule="auto"/>
+        <w:jc w:val="center"/>
         <w:outlineLvl w:val="0"/>
         <w:rPr>
           <w:b/>
           <w:color w:val="000000" w:themeColor="text1"/>
         </w:rPr>
       </w:pPr>
+      <w:r>
+        <w:drawing>
+          <wp:inline distT="0" distB="0" distL="0" distR="0" wp14:anchorId="07DA057E" wp14:editId="25C27C3A">
+            <wp:extent cx="4268558" cy="1316120"/>
+            <wp:effectExtent l="0" t="0" r="0" b="0"/>
+            <wp:docPr id="29" name="Picture 29"/>
+            <wp:cNvGraphicFramePr>
+              <a:graphicFrameLocks xmlns:a="http://schemas.openxmlformats.org/drawingml/2006/main" noChangeAspect="1"/>
+            </wp:cNvGraphicFramePr>
+            <a:graphic xmlns:a="http://schemas.openxmlformats.org/drawingml/2006/main">
+              <a:graphicData uri="http://schemas.openxmlformats.org/drawingml/2006/picture">
+                <pic:pic xmlns:pic="http://schemas.openxmlformats.org/drawingml/2006/picture">
+                  <pic:nvPicPr>
+                    <pic:cNvPr id="1" name=""/>
+                    <pic:cNvPicPr/>
+                  </pic:nvPicPr>
+                  <pic:blipFill>
+                    <a:blip r:embed="rId18"/>
+                    <a:stretch>
+                      <a:fillRect/>
+                    </a:stretch>
+                  </pic:blipFill>
+                  <pic:spPr>
+                    <a:xfrm>
+                      <a:off x="0" y="0"/>
+                      <a:ext cx="4308511" cy="1328439"/>
+                    </a:xfrm>
+                    <a:prstGeom prst="rect">
+                      <a:avLst/>
+                    </a:prstGeom>
+                  </pic:spPr>
+                </pic:pic>
+              </a:graphicData>
+            </a:graphic>
+          </wp:inline>
+        </w:drawing>
+      </w:r>
+    </w:p>
+    <w:p>
+      <w:pPr>
+        <w:outlineLvl w:val="0"/>
+        <w:rPr>
+          <w:color w:val="000000" w:themeColor="text1"/>
+          <w:sz w:val="20"/>
+        </w:rPr>
+      </w:pPr>
+      <w:r>
+        <w:rPr>
+          <w:b/>
+          <w:color w:val="000000" w:themeColor="text1"/>
+          <w:sz w:val="20"/>
+        </w:rPr>
+        <w:t xml:space="preserve">Figura </w:t>
+      </w:r>
+      <w:r>
+        <w:rPr>
+          <w:b/>
+          <w:color w:val="000000" w:themeColor="text1"/>
+          <w:sz w:val="20"/>
+        </w:rPr>
+        <w:t>1</w:t>
+      </w:r>
+      <w:r>
+        <w:rPr>
+          <w:b/>
+          <w:color w:val="000000" w:themeColor="text1"/>
+          <w:sz w:val="20"/>
+        </w:rPr>
+        <w:t>1</w:t>
+      </w:r>
+      <w:r>
+        <w:rPr>
+          <w:b/>
+          <w:color w:val="000000" w:themeColor="text1"/>
+          <w:sz w:val="20"/>
+        </w:rPr>
+        <w:t xml:space="preserve"> –</w:t>
+      </w:r>
+      <w:r>
+        <w:rPr>
+          <w:color w:val="000000" w:themeColor="text1"/>
+          <w:sz w:val="20"/>
+        </w:rPr>
+        <w:t xml:space="preserve"> </w:t>
+      </w:r>
+      <w:r>
+        <w:rPr>
+          <w:color w:val="000000" w:themeColor="text1"/>
+          <w:sz w:val="20"/>
+        </w:rPr>
+        <w:t xml:space="preserve">Resultados dos modelos preditivos – </w:t>
+      </w:r>
+      <w:r>
+        <w:rPr>
+          <w:i/>
+          <w:iCs/>
+          <w:color w:val="000000" w:themeColor="text1"/>
+          <w:sz w:val="20"/>
+        </w:rPr>
+        <w:t xml:space="preserve">dataset </w:t>
+      </w:r>
+      <w:r>
+        <w:rPr>
+          <w:color w:val="000000" w:themeColor="text1"/>
+          <w:sz w:val="20"/>
+        </w:rPr>
+        <w:t>não-otimizado</w:t>
+      </w:r>
+    </w:p>
+    <w:p>
+      <w:pPr>
+        <w:spacing w:after="120" w:line="360" w:lineRule="auto"/>
+        <w:outlineLvl w:val="0"/>
+        <w:rPr>
+          <w:color w:val="000000" w:themeColor="text1"/>
+          <w:sz w:val="20"/>
+          <w:shd w:val="clear" w:color="auto" w:fill="FFFFFF"/>
+        </w:rPr>
+      </w:pPr>
+      <w:r>
+        <w:rPr>
+          <w:b/>
+          <w:color w:val="000000" w:themeColor="text1"/>
+          <w:sz w:val="20"/>
+        </w:rPr>
+        <w:t xml:space="preserve">Fonte: </w:t>
+      </w:r>
+      <w:r>
+        <w:rPr>
+          <w:color w:val="000000" w:themeColor="text1"/>
+          <w:sz w:val="20"/>
+          <w:shd w:val="clear" w:color="auto" w:fill="FFFFFF"/>
+        </w:rPr>
+        <w:t>Autor</w:t>
+      </w:r>
     </w:p>
     <w:p>
       <w:pPr>
@@ -17944,14 +18172,11 @@
           <w:color w:val="000000" w:themeColor="text1"/>
         </w:rPr>
       </w:pPr>
-      <w:bookmarkStart w:id="1" w:name="_GoBack"/>
-      <w:bookmarkEnd w:id="1"/>
-      <w:r>
-        <w:rPr>
-          <w:b/>
-          <w:color w:val="000000" w:themeColor="text1"/>
-        </w:rPr>
-        <w:lastRenderedPageBreak/>
+      <w:r>
+        <w:rPr>
+          <w:b/>
+          <w:color w:val="000000" w:themeColor="text1"/>
+        </w:rPr>
         <w:t>Referências Bibliográficas</w:t>
       </w:r>
     </w:p>
@@ -18837,7 +19062,6 @@
           <w:color w:val="000000" w:themeColor="text1"/>
           <w:lang w:val="en-US"/>
         </w:rPr>
-        <w:lastRenderedPageBreak/>
         <w:t xml:space="preserve">J.R, </w:t>
       </w:r>
       <w:r>
@@ -19732,7 +19956,6 @@
           <w:b/>
           <w:color w:val="000000" w:themeColor="text1"/>
         </w:rPr>
-        <w:lastRenderedPageBreak/>
         <w:t xml:space="preserve">Apêndice A – </w:t>
       </w:r>
       <w:r>
@@ -20502,7 +20725,6 @@
           <w:color w:val="000000" w:themeColor="text1"/>
           <w:lang w:val="en-US"/>
         </w:rPr>
-        <w:lastRenderedPageBreak/>
         <w:t xml:space="preserve">Apêndice B – </w:t>
       </w:r>
       <w:r>
@@ -21001,7 +21223,7 @@
                     <pic:cNvPicPr/>
                   </pic:nvPicPr>
                   <pic:blipFill>
-                    <a:blip r:embed="rId18">
+                    <a:blip r:embed="rId19">
                       <a:extLst>
                         <a:ext uri="{28A0092B-C50C-407E-A947-70E740481C1C}">
                           <a14:useLocalDpi xmlns:a14="http://schemas.microsoft.com/office/drawing/2010/main" val="0"/>
@@ -21305,7 +21527,6 @@
           <w:color w:val="000000" w:themeColor="text1"/>
           <w:lang w:val="en-US"/>
         </w:rPr>
-        <w:lastRenderedPageBreak/>
         <w:t xml:space="preserve">Apêndice C – Variável </w:t>
       </w:r>
       <w:r>
@@ -22440,7 +22661,6 @@
           <w:b/>
           <w:color w:val="000000" w:themeColor="text1"/>
         </w:rPr>
-        <w:lastRenderedPageBreak/>
         <w:t xml:space="preserve">Apêndice </w:t>
       </w:r>
       <w:r>
@@ -22991,7 +23211,6 @@
           <w:color w:val="000000" w:themeColor="text1"/>
           <w:lang w:val="en-US"/>
         </w:rPr>
-        <w:lastRenderedPageBreak/>
         <w:t>Apêndice E – Mi</w:t>
       </w:r>
       <w:r>
@@ -23460,7 +23679,6 @@
           <w:color w:val="000000" w:themeColor="text1"/>
           <w:lang w:val="en-US"/>
         </w:rPr>
-        <w:lastRenderedPageBreak/>
         <w:t>Anexo A – Support Vectors</w:t>
       </w:r>
     </w:p>
@@ -23495,7 +23713,7 @@
                     </pic:cNvPicPr>
                   </pic:nvPicPr>
                   <pic:blipFill>
-                    <a:blip r:embed="rId19">
+                    <a:blip r:embed="rId20">
                       <a:extLst>
                         <a:ext uri="{28A0092B-C50C-407E-A947-70E740481C1C}">
                           <a14:useLocalDpi xmlns:a14="http://schemas.microsoft.com/office/drawing/2010/main" val="0"/>
@@ -23833,7 +24051,6 @@
           <w:b/>
           <w:color w:val="000000" w:themeColor="text1"/>
         </w:rPr>
-        <w:lastRenderedPageBreak/>
         <w:t>Anexo B – Hiperplanos</w:t>
       </w:r>
     </w:p>
@@ -23868,7 +24085,7 @@
                     </pic:cNvPicPr>
                   </pic:nvPicPr>
                   <pic:blipFill>
-                    <a:blip r:embed="rId20" cstate="print">
+                    <a:blip r:embed="rId21" cstate="print">
                       <a:extLst>
                         <a:ext uri="{28A0092B-C50C-407E-A947-70E740481C1C}">
                           <a14:useLocalDpi xmlns:a14="http://schemas.microsoft.com/office/drawing/2010/main" val="0"/>
@@ -24033,8 +24250,8 @@
       </w:pPr>
     </w:p>
     <w:sectPr>
-      <w:headerReference w:type="even" r:id="rId21"/>
-      <w:headerReference w:type="default" r:id="rId22"/>
+      <w:headerReference w:type="even" r:id="rId22"/>
+      <w:headerReference w:type="default" r:id="rId23"/>
       <w:pgSz w:w="11900" w:h="16840"/>
       <w:pgMar w:top="1701" w:right="1134" w:bottom="1134" w:left="1701" w:header="708" w:footer="708" w:gutter="0"/>
       <w:cols w:space="708"/>
@@ -26642,7 +26859,7 @@
 </file>
 
 <file path=customXml/itemProps1.xml><?xml version="1.0" encoding="utf-8"?>
-<ds:datastoreItem xmlns:ds="http://schemas.openxmlformats.org/officeDocument/2006/customXml" ds:itemID="{273E7BD0-9110-427E-A05F-3D20E73309B2}">
+<ds:datastoreItem xmlns:ds="http://schemas.openxmlformats.org/officeDocument/2006/customXml" ds:itemID="{2FA19D63-DBE5-419E-96C1-54EA076E7984}">
   <ds:schemaRefs>
     <ds:schemaRef ds:uri="http://schemas.openxmlformats.org/officeDocument/2006/bibliography"/>
   </ds:schemaRefs>

</xml_diff>